<commit_message>
Rest Modellierung und der Anfang der Rest API
Es wurden Änderungen an der Rest_Modellierung gemacht und die Rest Api für den MS2 aufgesetzt
</commit_message>
<xml_diff>
--- a/MS1_update/Rest_Moddellierung_überarbeitet.docx
+++ b/MS1_update/Rest_Moddellierung_überarbeitet.docx
@@ -11,6 +11,868 @@
         <w:t>Rest-Modellierung</w:t>
       </w:r>
     </w:p>
+    <w:p/>
+    <w:tbl>
+      <w:tblPr>
+        <w:tblStyle w:val="Tabellenraster"/>
+        <w:tblW w:w="11667" w:type="dxa"/>
+        <w:tblLook w:val="04A0" w:firstRow="1" w:lastRow="0" w:firstColumn="1" w:lastColumn="0" w:noHBand="0" w:noVBand="1"/>
+      </w:tblPr>
+      <w:tblGrid>
+        <w:gridCol w:w="2664"/>
+        <w:gridCol w:w="3813"/>
+        <w:gridCol w:w="2595"/>
+        <w:gridCol w:w="2595"/>
+      </w:tblGrid>
+      <w:tr>
+        <w:trPr>
+          <w:trHeight w:val="297"/>
+        </w:trPr>
+        <w:tc>
+          <w:tcPr>
+            <w:tcW w:w="2664" w:type="dxa"/>
+            <w:shd w:val="clear" w:color="auto" w:fill="E7E6E6" w:themeFill="background2"/>
+          </w:tcPr>
+          <w:p>
+            <w:pPr>
+              <w:rPr>
+                <w:b/>
+              </w:rPr>
+            </w:pPr>
+            <w:r>
+              <w:rPr>
+                <w:b/>
+              </w:rPr>
+              <w:t>Ressource</w:t>
+            </w:r>
+          </w:p>
+        </w:tc>
+        <w:tc>
+          <w:tcPr>
+            <w:tcW w:w="3813" w:type="dxa"/>
+            <w:shd w:val="clear" w:color="auto" w:fill="E7E6E6" w:themeFill="background2"/>
+          </w:tcPr>
+          <w:p>
+            <w:pPr>
+              <w:rPr>
+                <w:b/>
+              </w:rPr>
+            </w:pPr>
+            <w:r>
+              <w:rPr>
+                <w:b/>
+              </w:rPr>
+              <w:t>URI</w:t>
+            </w:r>
+          </w:p>
+        </w:tc>
+        <w:tc>
+          <w:tcPr>
+            <w:tcW w:w="2595" w:type="dxa"/>
+            <w:shd w:val="clear" w:color="auto" w:fill="E7E6E6" w:themeFill="background2"/>
+          </w:tcPr>
+          <w:p>
+            <w:pPr>
+              <w:rPr>
+                <w:b/>
+              </w:rPr>
+            </w:pPr>
+            <w:r>
+              <w:rPr>
+                <w:b/>
+              </w:rPr>
+              <w:t>Methode</w:t>
+            </w:r>
+          </w:p>
+        </w:tc>
+        <w:tc>
+          <w:tcPr>
+            <w:tcW w:w="2595" w:type="dxa"/>
+            <w:shd w:val="clear" w:color="auto" w:fill="E7E6E6" w:themeFill="background2"/>
+          </w:tcPr>
+          <w:p>
+            <w:pPr>
+              <w:rPr>
+                <w:b/>
+              </w:rPr>
+            </w:pPr>
+            <w:r>
+              <w:rPr>
+                <w:b/>
+              </w:rPr>
+              <w:t>Kommentar</w:t>
+            </w:r>
+          </w:p>
+        </w:tc>
+      </w:tr>
+      <w:tr>
+        <w:trPr>
+          <w:trHeight w:val="280"/>
+        </w:trPr>
+        <w:tc>
+          <w:tcPr>
+            <w:tcW w:w="2664" w:type="dxa"/>
+          </w:tcPr>
+          <w:p>
+            <w:r>
+              <w:t>Liste der Gerichte</w:t>
+            </w:r>
+          </w:p>
+        </w:tc>
+        <w:tc>
+          <w:tcPr>
+            <w:tcW w:w="3813" w:type="dxa"/>
+          </w:tcPr>
+          <w:p>
+            <w:r>
+              <w:t>/</w:t>
+            </w:r>
+            <w:proofErr w:type="spellStart"/>
+            <w:r>
+              <w:t>gerichte</w:t>
+            </w:r>
+            <w:proofErr w:type="spellEnd"/>
+            <w:r>
+              <w:t>/</w:t>
+            </w:r>
+          </w:p>
+        </w:tc>
+        <w:tc>
+          <w:tcPr>
+            <w:tcW w:w="2595" w:type="dxa"/>
+          </w:tcPr>
+          <w:p>
+            <w:r>
+              <w:t>GET</w:t>
+            </w:r>
+          </w:p>
+        </w:tc>
+        <w:tc>
+          <w:tcPr>
+            <w:tcW w:w="2595" w:type="dxa"/>
+          </w:tcPr>
+          <w:p>
+            <w:r>
+              <w:t>Liste gibt nur Gerichte aus, da es dynamischer ist und mehr einzelne Abfragen ermöglicht</w:t>
+            </w:r>
+          </w:p>
+        </w:tc>
+      </w:tr>
+      <w:tr>
+        <w:trPr>
+          <w:trHeight w:val="297"/>
+        </w:trPr>
+        <w:tc>
+          <w:tcPr>
+            <w:tcW w:w="2664" w:type="dxa"/>
+          </w:tcPr>
+          <w:p>
+            <w:r>
+              <w:t>Einzelnes Gericht</w:t>
+            </w:r>
+          </w:p>
+        </w:tc>
+        <w:tc>
+          <w:tcPr>
+            <w:tcW w:w="3813" w:type="dxa"/>
+          </w:tcPr>
+          <w:p>
+            <w:r>
+              <w:t>/</w:t>
+            </w:r>
+            <w:proofErr w:type="spellStart"/>
+            <w:r>
+              <w:t>gerichte</w:t>
+            </w:r>
+            <w:proofErr w:type="spellEnd"/>
+            <w:r>
+              <w:t>/{</w:t>
+            </w:r>
+            <w:proofErr w:type="spellStart"/>
+            <w:r>
+              <w:t>id</w:t>
+            </w:r>
+            <w:proofErr w:type="spellEnd"/>
+            <w:r>
+              <w:t>}</w:t>
+            </w:r>
+          </w:p>
+        </w:tc>
+        <w:tc>
+          <w:tcPr>
+            <w:tcW w:w="2595" w:type="dxa"/>
+          </w:tcPr>
+          <w:p>
+            <w:r>
+              <w:t>GET</w:t>
+            </w:r>
+          </w:p>
+        </w:tc>
+        <w:tc>
+          <w:tcPr>
+            <w:tcW w:w="2595" w:type="dxa"/>
+          </w:tcPr>
+          <w:p>
+            <w:r>
+              <w:t>Einzelnes Gericht</w:t>
+            </w:r>
+          </w:p>
+        </w:tc>
+      </w:tr>
+      <w:tr>
+        <w:trPr>
+          <w:trHeight w:val="280"/>
+        </w:trPr>
+        <w:tc>
+          <w:tcPr>
+            <w:tcW w:w="2664" w:type="dxa"/>
+          </w:tcPr>
+          <w:p>
+            <w:r>
+              <w:t>Lebensmittel in Gericht</w:t>
+            </w:r>
+          </w:p>
+        </w:tc>
+        <w:tc>
+          <w:tcPr>
+            <w:tcW w:w="3813" w:type="dxa"/>
+          </w:tcPr>
+          <w:p>
+            <w:r>
+              <w:t>/</w:t>
+            </w:r>
+            <w:proofErr w:type="spellStart"/>
+            <w:r>
+              <w:t>gerichte</w:t>
+            </w:r>
+            <w:proofErr w:type="spellEnd"/>
+            <w:r>
+              <w:t>/{</w:t>
+            </w:r>
+            <w:proofErr w:type="spellStart"/>
+            <w:r>
+              <w:t>id</w:t>
+            </w:r>
+            <w:proofErr w:type="spellEnd"/>
+            <w:r>
+              <w:t>}/</w:t>
+            </w:r>
+            <w:proofErr w:type="spellStart"/>
+            <w:r>
+              <w:t>lebensmittel</w:t>
+            </w:r>
+            <w:proofErr w:type="spellEnd"/>
+            <w:r>
+              <w:t>/</w:t>
+            </w:r>
+          </w:p>
+        </w:tc>
+        <w:tc>
+          <w:tcPr>
+            <w:tcW w:w="2595" w:type="dxa"/>
+          </w:tcPr>
+          <w:p>
+            <w:r>
+              <w:t>GET</w:t>
+            </w:r>
+          </w:p>
+        </w:tc>
+        <w:tc>
+          <w:tcPr>
+            <w:tcW w:w="2595" w:type="dxa"/>
+          </w:tcPr>
+          <w:p>
+            <w:r>
+              <w:t>Lebensmittel zu einzelnem Gericht</w:t>
+            </w:r>
+          </w:p>
+        </w:tc>
+      </w:tr>
+      <w:tr>
+        <w:trPr>
+          <w:trHeight w:val="362"/>
+        </w:trPr>
+        <w:tc>
+          <w:tcPr>
+            <w:tcW w:w="2664" w:type="dxa"/>
+          </w:tcPr>
+          <w:p>
+            <w:r>
+              <w:t>Nährwerte der Gerichte</w:t>
+            </w:r>
+          </w:p>
+        </w:tc>
+        <w:tc>
+          <w:tcPr>
+            <w:tcW w:w="3813" w:type="dxa"/>
+          </w:tcPr>
+          <w:p>
+            <w:r>
+              <w:t>/</w:t>
+            </w:r>
+            <w:proofErr w:type="spellStart"/>
+            <w:r>
+              <w:t>gerichte</w:t>
+            </w:r>
+            <w:proofErr w:type="spellEnd"/>
+            <w:r>
+              <w:t>/{</w:t>
+            </w:r>
+            <w:proofErr w:type="spellStart"/>
+            <w:r>
+              <w:t>id</w:t>
+            </w:r>
+            <w:proofErr w:type="spellEnd"/>
+            <w:r>
+              <w:t>}/</w:t>
+            </w:r>
+            <w:proofErr w:type="spellStart"/>
+            <w:r>
+              <w:t>nährwerte</w:t>
+            </w:r>
+            <w:proofErr w:type="spellEnd"/>
+            <w:r>
+              <w:t>/</w:t>
+            </w:r>
+          </w:p>
+        </w:tc>
+        <w:tc>
+          <w:tcPr>
+            <w:tcW w:w="2595" w:type="dxa"/>
+          </w:tcPr>
+          <w:p>
+            <w:r>
+              <w:t>GET</w:t>
+            </w:r>
+          </w:p>
+        </w:tc>
+        <w:tc>
+          <w:tcPr>
+            <w:tcW w:w="2595" w:type="dxa"/>
+          </w:tcPr>
+          <w:p>
+            <w:r>
+              <w:t>Nährwerte zu einzelnem Gericht</w:t>
+            </w:r>
+          </w:p>
+        </w:tc>
+      </w:tr>
+      <w:tr>
+        <w:trPr>
+          <w:trHeight w:val="280"/>
+        </w:trPr>
+        <w:tc>
+          <w:tcPr>
+            <w:tcW w:w="2664" w:type="dxa"/>
+          </w:tcPr>
+          <w:p>
+            <w:r>
+              <w:t>Zusatzstoffe Lebensmittel in Gericht</w:t>
+            </w:r>
+          </w:p>
+        </w:tc>
+        <w:tc>
+          <w:tcPr>
+            <w:tcW w:w="3813" w:type="dxa"/>
+          </w:tcPr>
+          <w:p>
+            <w:r>
+              <w:t>/</w:t>
+            </w:r>
+            <w:proofErr w:type="spellStart"/>
+            <w:r>
+              <w:t>gericht</w:t>
+            </w:r>
+            <w:proofErr w:type="spellEnd"/>
+            <w:r>
+              <w:t>/{</w:t>
+            </w:r>
+            <w:proofErr w:type="spellStart"/>
+            <w:r>
+              <w:t>id</w:t>
+            </w:r>
+            <w:proofErr w:type="spellEnd"/>
+            <w:r>
+              <w:t>}/</w:t>
+            </w:r>
+            <w:proofErr w:type="spellStart"/>
+            <w:r>
+              <w:t>lebensmittlel</w:t>
+            </w:r>
+            <w:proofErr w:type="spellEnd"/>
+            <w:r>
+              <w:t>/</w:t>
+            </w:r>
+            <w:proofErr w:type="spellStart"/>
+            <w:r>
+              <w:t>zusatzstoffe</w:t>
+            </w:r>
+            <w:proofErr w:type="spellEnd"/>
+            <w:r>
+              <w:t>/</w:t>
+            </w:r>
+          </w:p>
+        </w:tc>
+        <w:tc>
+          <w:tcPr>
+            <w:tcW w:w="2595" w:type="dxa"/>
+          </w:tcPr>
+          <w:p>
+            <w:r>
+              <w:t>GET</w:t>
+            </w:r>
+          </w:p>
+        </w:tc>
+        <w:tc>
+          <w:tcPr>
+            <w:tcW w:w="2595" w:type="dxa"/>
+          </w:tcPr>
+          <w:p>
+            <w:r>
+              <w:t>EVTL</w:t>
+            </w:r>
+          </w:p>
+        </w:tc>
+      </w:tr>
+      <w:tr>
+        <w:trPr>
+          <w:trHeight w:val="280"/>
+        </w:trPr>
+        <w:tc>
+          <w:tcPr>
+            <w:tcW w:w="2664" w:type="dxa"/>
+          </w:tcPr>
+          <w:p>
+            <w:r>
+              <w:t>Allergene Lebensmittel</w:t>
+            </w:r>
+          </w:p>
+        </w:tc>
+        <w:tc>
+          <w:tcPr>
+            <w:tcW w:w="3813" w:type="dxa"/>
+          </w:tcPr>
+          <w:p>
+            <w:r>
+              <w:t>/</w:t>
+            </w:r>
+            <w:proofErr w:type="spellStart"/>
+            <w:r>
+              <w:t>gericht</w:t>
+            </w:r>
+            <w:proofErr w:type="spellEnd"/>
+            <w:r>
+              <w:t>/{</w:t>
+            </w:r>
+            <w:proofErr w:type="spellStart"/>
+            <w:r>
+              <w:t>id</w:t>
+            </w:r>
+            <w:proofErr w:type="spellEnd"/>
+            <w:r>
+              <w:t>}/</w:t>
+            </w:r>
+            <w:proofErr w:type="spellStart"/>
+            <w:r>
+              <w:t>allergene</w:t>
+            </w:r>
+            <w:proofErr w:type="spellEnd"/>
+            <w:r>
+              <w:t>/</w:t>
+            </w:r>
+          </w:p>
+        </w:tc>
+        <w:tc>
+          <w:tcPr>
+            <w:tcW w:w="2595" w:type="dxa"/>
+          </w:tcPr>
+          <w:p>
+            <w:r>
+              <w:t>GET</w:t>
+            </w:r>
+          </w:p>
+        </w:tc>
+        <w:tc>
+          <w:tcPr>
+            <w:tcW w:w="2595" w:type="dxa"/>
+          </w:tcPr>
+          <w:p>
+            <w:r>
+              <w:t>EVTL</w:t>
+            </w:r>
+          </w:p>
+        </w:tc>
+      </w:tr>
+      <w:tr>
+        <w:trPr>
+          <w:trHeight w:val="280"/>
+        </w:trPr>
+        <w:tc>
+          <w:tcPr>
+            <w:tcW w:w="2664" w:type="dxa"/>
+          </w:tcPr>
+          <w:p>
+            <w:r>
+              <w:t>Rezepte für Gericht</w:t>
+            </w:r>
+          </w:p>
+        </w:tc>
+        <w:tc>
+          <w:tcPr>
+            <w:tcW w:w="3813" w:type="dxa"/>
+          </w:tcPr>
+          <w:p>
+            <w:r>
+              <w:t>/</w:t>
+            </w:r>
+            <w:proofErr w:type="spellStart"/>
+            <w:r>
+              <w:t>gericht</w:t>
+            </w:r>
+            <w:proofErr w:type="spellEnd"/>
+            <w:r>
+              <w:t>/{</w:t>
+            </w:r>
+            <w:proofErr w:type="spellStart"/>
+            <w:r>
+              <w:t>id</w:t>
+            </w:r>
+            <w:proofErr w:type="spellEnd"/>
+            <w:r>
+              <w:t>}/</w:t>
+            </w:r>
+            <w:proofErr w:type="spellStart"/>
+            <w:r>
+              <w:t>rezept</w:t>
+            </w:r>
+            <w:proofErr w:type="spellEnd"/>
+            <w:r>
+              <w:t>/</w:t>
+            </w:r>
+          </w:p>
+        </w:tc>
+        <w:tc>
+          <w:tcPr>
+            <w:tcW w:w="2595" w:type="dxa"/>
+          </w:tcPr>
+          <w:p>
+            <w:r>
+              <w:t>GET</w:t>
+            </w:r>
+          </w:p>
+        </w:tc>
+        <w:tc>
+          <w:tcPr>
+            <w:tcW w:w="2595" w:type="dxa"/>
+          </w:tcPr>
+          <w:p>
+            <w:r>
+              <w:t>Rezept zu einzelnem Gericht</w:t>
+            </w:r>
+          </w:p>
+        </w:tc>
+      </w:tr>
+      <w:tr>
+        <w:trPr>
+          <w:trHeight w:val="280"/>
+        </w:trPr>
+        <w:tc>
+          <w:tcPr>
+            <w:tcW w:w="2664" w:type="dxa"/>
+          </w:tcPr>
+          <w:p>
+            <w:r>
+              <w:t>Liste der Gerichte mit Filtereinstellungen</w:t>
+            </w:r>
+          </w:p>
+        </w:tc>
+        <w:tc>
+          <w:tcPr>
+            <w:tcW w:w="3813" w:type="dxa"/>
+          </w:tcPr>
+          <w:p>
+            <w:r>
+              <w:t>/</w:t>
+            </w:r>
+            <w:proofErr w:type="spellStart"/>
+            <w:r>
+              <w:t>gerichte</w:t>
+            </w:r>
+            <w:proofErr w:type="spellEnd"/>
+            <w:r>
+              <w:t>/?</w:t>
+            </w:r>
+            <w:proofErr w:type="spellStart"/>
+            <w:r>
+              <w:t>ausgabelaenge</w:t>
+            </w:r>
+            <w:proofErr w:type="spellEnd"/>
+            <w:r>
+              <w:t>=5</w:t>
+            </w:r>
+            <w:r>
+              <w:t>&amp;?</w:t>
+            </w:r>
+            <w:proofErr w:type="spellStart"/>
+            <w:r>
+              <w:t>puffer</w:t>
+            </w:r>
+            <w:proofErr w:type="spellEnd"/>
+            <w:r>
+              <w:t>=0</w:t>
+            </w:r>
+          </w:p>
+        </w:tc>
+        <w:tc>
+          <w:tcPr>
+            <w:tcW w:w="2595" w:type="dxa"/>
+          </w:tcPr>
+          <w:p>
+            <w:r>
+              <w:t>GET</w:t>
+            </w:r>
+          </w:p>
+        </w:tc>
+        <w:tc>
+          <w:tcPr>
+            <w:tcW w:w="2595" w:type="dxa"/>
+          </w:tcPr>
+          <w:p>
+            <w:r>
+              <w:t xml:space="preserve">Es wird eine Liste an Gerichten ausgegeben, welche auf Basis der Ausgabelänge und dem </w:t>
+            </w:r>
+            <w:proofErr w:type="gramStart"/>
+            <w:r>
+              <w:t>Puffer(</w:t>
+            </w:r>
+            <w:proofErr w:type="gramEnd"/>
+            <w:r>
+              <w:t>wie viele Lebensmittel fehlen dürfen) generiert wird</w:t>
+            </w:r>
+          </w:p>
+        </w:tc>
+      </w:tr>
+      <w:tr>
+        <w:trPr>
+          <w:trHeight w:val="297"/>
+        </w:trPr>
+        <w:tc>
+          <w:tcPr>
+            <w:tcW w:w="2664" w:type="dxa"/>
+          </w:tcPr>
+          <w:p/>
+        </w:tc>
+        <w:tc>
+          <w:tcPr>
+            <w:tcW w:w="3813" w:type="dxa"/>
+          </w:tcPr>
+          <w:p/>
+        </w:tc>
+        <w:tc>
+          <w:tcPr>
+            <w:tcW w:w="2595" w:type="dxa"/>
+          </w:tcPr>
+          <w:p/>
+        </w:tc>
+        <w:tc>
+          <w:tcPr>
+            <w:tcW w:w="2595" w:type="dxa"/>
+          </w:tcPr>
+          <w:p/>
+        </w:tc>
+      </w:tr>
+      <w:tr>
+        <w:trPr>
+          <w:trHeight w:val="297"/>
+        </w:trPr>
+        <w:tc>
+          <w:tcPr>
+            <w:tcW w:w="2664" w:type="dxa"/>
+          </w:tcPr>
+          <w:p>
+            <w:r>
+              <w:t>Liste der Lebensmittel</w:t>
+            </w:r>
+          </w:p>
+        </w:tc>
+        <w:tc>
+          <w:tcPr>
+            <w:tcW w:w="3813" w:type="dxa"/>
+          </w:tcPr>
+          <w:p>
+            <w:r>
+              <w:t>/</w:t>
+            </w:r>
+            <w:proofErr w:type="spellStart"/>
+            <w:r>
+              <w:t>lebensmittel</w:t>
+            </w:r>
+            <w:proofErr w:type="spellEnd"/>
+            <w:r>
+              <w:t>/</w:t>
+            </w:r>
+          </w:p>
+        </w:tc>
+        <w:tc>
+          <w:tcPr>
+            <w:tcW w:w="2595" w:type="dxa"/>
+          </w:tcPr>
+          <w:p>
+            <w:r>
+              <w:t>GET</w:t>
+            </w:r>
+          </w:p>
+        </w:tc>
+        <w:tc>
+          <w:tcPr>
+            <w:tcW w:w="2595" w:type="dxa"/>
+          </w:tcPr>
+          <w:p>
+            <w:r>
+              <w:t>Liste aller Lebensmittel</w:t>
+            </w:r>
+          </w:p>
+        </w:tc>
+      </w:tr>
+      <w:tr>
+        <w:trPr>
+          <w:trHeight w:val="280"/>
+        </w:trPr>
+        <w:tc>
+          <w:tcPr>
+            <w:tcW w:w="2664" w:type="dxa"/>
+          </w:tcPr>
+          <w:p/>
+        </w:tc>
+        <w:tc>
+          <w:tcPr>
+            <w:tcW w:w="3813" w:type="dxa"/>
+          </w:tcPr>
+          <w:p>
+            <w:r>
+              <w:t>/</w:t>
+            </w:r>
+            <w:proofErr w:type="spellStart"/>
+            <w:r>
+              <w:t>lebensmittel</w:t>
+            </w:r>
+            <w:proofErr w:type="spellEnd"/>
+            <w:r>
+              <w:t>/{</w:t>
+            </w:r>
+            <w:proofErr w:type="spellStart"/>
+            <w:r>
+              <w:t>id</w:t>
+            </w:r>
+            <w:proofErr w:type="spellEnd"/>
+            <w:r>
+              <w:t>}</w:t>
+            </w:r>
+          </w:p>
+        </w:tc>
+        <w:tc>
+          <w:tcPr>
+            <w:tcW w:w="2595" w:type="dxa"/>
+          </w:tcPr>
+          <w:p>
+            <w:r>
+              <w:t>GET</w:t>
+            </w:r>
+          </w:p>
+        </w:tc>
+        <w:tc>
+          <w:tcPr>
+            <w:tcW w:w="2595" w:type="dxa"/>
+          </w:tcPr>
+          <w:p>
+            <w:r>
+              <w:t>Ein Lebensmittel mit zugehörigen Nährwerten und eventuell zugehörigen Allergenen und Zusatzstoffen wird angezeigt.</w:t>
+            </w:r>
+          </w:p>
+        </w:tc>
+      </w:tr>
+      <w:tr>
+        <w:trPr>
+          <w:trHeight w:val="297"/>
+        </w:trPr>
+        <w:tc>
+          <w:tcPr>
+            <w:tcW w:w="2664" w:type="dxa"/>
+          </w:tcPr>
+          <w:p>
+            <w:r>
+              <w:t>Einzelnes Lebensmittel</w:t>
+            </w:r>
+          </w:p>
+        </w:tc>
+        <w:tc>
+          <w:tcPr>
+            <w:tcW w:w="3813" w:type="dxa"/>
+          </w:tcPr>
+          <w:p>
+            <w:r>
+              <w:t>/</w:t>
+            </w:r>
+            <w:proofErr w:type="spellStart"/>
+            <w:r>
+              <w:t>verfuegbare_lebensmittel</w:t>
+            </w:r>
+            <w:proofErr w:type="spellEnd"/>
+            <w:r>
+              <w:t>/{</w:t>
+            </w:r>
+            <w:proofErr w:type="spellStart"/>
+            <w:r>
+              <w:t>id</w:t>
+            </w:r>
+            <w:proofErr w:type="spellEnd"/>
+            <w:r>
+              <w:t>}</w:t>
+            </w:r>
+          </w:p>
+        </w:tc>
+        <w:tc>
+          <w:tcPr>
+            <w:tcW w:w="2595" w:type="dxa"/>
+          </w:tcPr>
+          <w:p>
+            <w:r>
+              <w:t>Post</w:t>
+            </w:r>
+          </w:p>
+        </w:tc>
+        <w:tc>
+          <w:tcPr>
+            <w:tcW w:w="2595" w:type="dxa"/>
+          </w:tcPr>
+          <w:p/>
+        </w:tc>
+      </w:tr>
+    </w:tbl>
+    <w:p>
+      <w:commentRangeStart w:id="0"/>
+      <w:commentRangeEnd w:id="0"/>
+      <w:r>
+        <w:rPr>
+          <w:rStyle w:val="Kommentarzeichen"/>
+        </w:rPr>
+        <w:commentReference w:id="0"/>
+      </w:r>
+    </w:p>
+    <w:p>
+      <w:bookmarkStart w:id="1" w:name="_GoBack"/>
+      <w:bookmarkEnd w:id="1"/>
+      <w:r>
+        <w:br w:type="page"/>
+      </w:r>
+    </w:p>
+    <w:p/>
+    <w:p/>
+    <w:p/>
+    <w:p/>
+    <w:p/>
+    <w:p/>
+    <w:p/>
     <w:p/>
     <w:tbl>
       <w:tblPr>
@@ -995,6 +1857,7 @@
           </w:tcPr>
           <w:p>
             <w:r>
+              <w:lastRenderedPageBreak/>
               <w:t>…/</w:t>
             </w:r>
             <w:proofErr w:type="spellStart"/>
@@ -1988,7 +2851,7 @@
                 <w:szCs w:val="24"/>
               </w:rPr>
             </w:pPr>
-            <w:bookmarkStart w:id="0" w:name="_Hlk7951311"/>
+            <w:bookmarkStart w:id="2" w:name="_Hlk7951311"/>
             <w:r>
               <w:rPr>
                 <w:b/>
@@ -2819,7 +3682,7 @@
           </w:p>
         </w:tc>
       </w:tr>
-      <w:bookmarkEnd w:id="0"/>
+      <w:bookmarkEnd w:id="2"/>
     </w:tbl>
     <w:p>
       <w:pPr>
@@ -4176,8 +5039,6 @@
             <w:r>
               <w:t>DELETE</w:t>
             </w:r>
-            <w:bookmarkStart w:id="1" w:name="_GoBack"/>
-            <w:bookmarkEnd w:id="1"/>
           </w:p>
         </w:tc>
         <w:tc>
@@ -5382,6 +6243,55 @@
     </w:sectPr>
   </w:body>
 </w:document>
+</file>
+
+<file path=word/comments.xml><?xml version="1.0" encoding="utf-8"?>
+<w:comments xmlns:wpc="http://schemas.microsoft.com/office/word/2010/wordprocessingCanvas" xmlns:cx="http://schemas.microsoft.com/office/drawing/2014/chartex" xmlns:cx1="http://schemas.microsoft.com/office/drawing/2015/9/8/chartex" xmlns:cx2="http://schemas.microsoft.com/office/drawing/2015/10/21/chartex" xmlns:cx3="http://schemas.microsoft.com/office/drawing/2016/5/9/chartex" xmlns:cx4="http://schemas.microsoft.com/office/drawing/2016/5/10/chartex" xmlns:cx5="http://schemas.microsoft.com/office/drawing/2016/5/11/chartex" xmlns:cx6="http://schemas.microsoft.com/office/drawing/2016/5/12/chartex" xmlns:cx7="http://schemas.microsoft.com/office/drawing/2016/5/13/chartex" xmlns:cx8="http://schemas.microsoft.com/office/drawing/2016/5/14/chartex" xmlns:mc="http://schemas.openxmlformats.org/markup-compatibility/2006" xmlns:aink="http://schemas.microsoft.com/office/drawing/2016/ink" xmlns:am3d="http://schemas.microsoft.com/office/drawing/2017/model3d" xmlns:o="urn:schemas-microsoft-com:office:office" xmlns:r="http://schemas.openxmlformats.org/officeDocument/2006/relationships" xmlns:m="http://schemas.openxmlformats.org/officeDocument/2006/math" xmlns:v="urn:schemas-microsoft-com:vml" xmlns:wp14="http://schemas.microsoft.com/office/word/2010/wordprocessingDrawing" xmlns:wp="http://schemas.openxmlformats.org/drawingml/2006/wordprocessingDrawing" xmlns:w10="urn:schemas-microsoft-com:office:word" xmlns:w="http://schemas.openxmlformats.org/wordprocessingml/2006/main" xmlns:w14="http://schemas.microsoft.com/office/word/2010/wordml" xmlns:w15="http://schemas.microsoft.com/office/word/2012/wordml" xmlns:w16cid="http://schemas.microsoft.com/office/word/2016/wordml/cid" xmlns:w16se="http://schemas.microsoft.com/office/word/2015/wordml/symex" xmlns:wpg="http://schemas.microsoft.com/office/word/2010/wordprocessingGroup" xmlns:wpi="http://schemas.microsoft.com/office/word/2010/wordprocessingInk" xmlns:wne="http://schemas.microsoft.com/office/word/2006/wordml" xmlns:wps="http://schemas.microsoft.com/office/word/2010/wordprocessingShape" mc:Ignorable="w14 w15 w16se w16cid wp14">
+  <w:comment w:id="0" w:author="Marc Budde" w:date="2019-05-16T17:39:00Z" w:initials="MB">
+    <w:p>
+      <w:pPr>
+        <w:pStyle w:val="Kommentartext"/>
+      </w:pPr>
+      <w:r>
+        <w:rPr>
+          <w:rStyle w:val="Kommentarzeichen"/>
+        </w:rPr>
+        <w:annotationRef/>
+      </w:r>
+      <w:r>
+        <w:t xml:space="preserve">Wenn der Nutzer Lebensmittel eingibt wird auf die </w:t>
+      </w:r>
+      <w:proofErr w:type="gramStart"/>
+      <w:r>
+        <w:t>Lebensmittelliste(</w:t>
+      </w:r>
+      <w:proofErr w:type="gramEnd"/>
+      <w:r>
+        <w:t>API) zugegriffen</w:t>
+      </w:r>
+    </w:p>
+  </w:comment>
+</w:comments>
+</file>
+
+<file path=word/commentsExtended.xml><?xml version="1.0" encoding="utf-8"?>
+<w15:commentsEx xmlns:wpc="http://schemas.microsoft.com/office/word/2010/wordprocessingCanvas" xmlns:cx="http://schemas.microsoft.com/office/drawing/2014/chartex" xmlns:cx1="http://schemas.microsoft.com/office/drawing/2015/9/8/chartex" xmlns:cx2="http://schemas.microsoft.com/office/drawing/2015/10/21/chartex" xmlns:cx3="http://schemas.microsoft.com/office/drawing/2016/5/9/chartex" xmlns:cx4="http://schemas.microsoft.com/office/drawing/2016/5/10/chartex" xmlns:cx5="http://schemas.microsoft.com/office/drawing/2016/5/11/chartex" xmlns:cx6="http://schemas.microsoft.com/office/drawing/2016/5/12/chartex" xmlns:cx7="http://schemas.microsoft.com/office/drawing/2016/5/13/chartex" xmlns:cx8="http://schemas.microsoft.com/office/drawing/2016/5/14/chartex" xmlns:mc="http://schemas.openxmlformats.org/markup-compatibility/2006" xmlns:aink="http://schemas.microsoft.com/office/drawing/2016/ink" xmlns:am3d="http://schemas.microsoft.com/office/drawing/2017/model3d" xmlns:o="urn:schemas-microsoft-com:office:office" xmlns:r="http://schemas.openxmlformats.org/officeDocument/2006/relationships" xmlns:m="http://schemas.openxmlformats.org/officeDocument/2006/math" xmlns:v="urn:schemas-microsoft-com:vml" xmlns:wp14="http://schemas.microsoft.com/office/word/2010/wordprocessingDrawing" xmlns:wp="http://schemas.openxmlformats.org/drawingml/2006/wordprocessingDrawing" xmlns:w10="urn:schemas-microsoft-com:office:word" xmlns:w="http://schemas.openxmlformats.org/wordprocessingml/2006/main" xmlns:w14="http://schemas.microsoft.com/office/word/2010/wordml" xmlns:w15="http://schemas.microsoft.com/office/word/2012/wordml" xmlns:w16cid="http://schemas.microsoft.com/office/word/2016/wordml/cid" xmlns:w16se="http://schemas.microsoft.com/office/word/2015/wordml/symex" xmlns:wpg="http://schemas.microsoft.com/office/word/2010/wordprocessingGroup" xmlns:wpi="http://schemas.microsoft.com/office/word/2010/wordprocessingInk" xmlns:wne="http://schemas.microsoft.com/office/word/2006/wordml" xmlns:wps="http://schemas.microsoft.com/office/word/2010/wordprocessingShape" mc:Ignorable="w14 w15 w16se w16cid wp14">
+  <w15:commentEx w15:paraId="656F4131" w15:done="0"/>
+</w15:commentsEx>
+</file>
+
+<file path=word/commentsIds.xml><?xml version="1.0" encoding="utf-8"?>
+<w16cid:commentsIds xmlns:wpc="http://schemas.microsoft.com/office/word/2010/wordprocessingCanvas" xmlns:cx="http://schemas.microsoft.com/office/drawing/2014/chartex" xmlns:cx1="http://schemas.microsoft.com/office/drawing/2015/9/8/chartex" xmlns:cx2="http://schemas.microsoft.com/office/drawing/2015/10/21/chartex" xmlns:cx3="http://schemas.microsoft.com/office/drawing/2016/5/9/chartex" xmlns:cx4="http://schemas.microsoft.com/office/drawing/2016/5/10/chartex" xmlns:cx5="http://schemas.microsoft.com/office/drawing/2016/5/11/chartex" xmlns:cx6="http://schemas.microsoft.com/office/drawing/2016/5/12/chartex" xmlns:cx7="http://schemas.microsoft.com/office/drawing/2016/5/13/chartex" xmlns:cx8="http://schemas.microsoft.com/office/drawing/2016/5/14/chartex" xmlns:mc="http://schemas.openxmlformats.org/markup-compatibility/2006" xmlns:aink="http://schemas.microsoft.com/office/drawing/2016/ink" xmlns:am3d="http://schemas.microsoft.com/office/drawing/2017/model3d" xmlns:o="urn:schemas-microsoft-com:office:office" xmlns:r="http://schemas.openxmlformats.org/officeDocument/2006/relationships" xmlns:m="http://schemas.openxmlformats.org/officeDocument/2006/math" xmlns:v="urn:schemas-microsoft-com:vml" xmlns:wp14="http://schemas.microsoft.com/office/word/2010/wordprocessingDrawing" xmlns:wp="http://schemas.openxmlformats.org/drawingml/2006/wordprocessingDrawing" xmlns:w10="urn:schemas-microsoft-com:office:word" xmlns:w="http://schemas.openxmlformats.org/wordprocessingml/2006/main" xmlns:w14="http://schemas.microsoft.com/office/word/2010/wordml" xmlns:w15="http://schemas.microsoft.com/office/word/2012/wordml" xmlns:w16cid="http://schemas.microsoft.com/office/word/2016/wordml/cid" xmlns:w16se="http://schemas.microsoft.com/office/word/2015/wordml/symex" xmlns:wpg="http://schemas.microsoft.com/office/word/2010/wordprocessingGroup" xmlns:wpi="http://schemas.microsoft.com/office/word/2010/wordprocessingInk" xmlns:wne="http://schemas.microsoft.com/office/word/2006/wordml" xmlns:wps="http://schemas.microsoft.com/office/word/2010/wordprocessingShape" mc:Ignorable="w14 w15 w16se w16cid wp14">
+  <w16cid:commentId w16cid:paraId="656F4131" w16cid:durableId="20881EEA"/>
+</w16cid:commentsIds>
+</file>
+
+<file path=word/people.xml><?xml version="1.0" encoding="utf-8"?>
+<w15:people xmlns:wpc="http://schemas.microsoft.com/office/word/2010/wordprocessingCanvas" xmlns:cx="http://schemas.microsoft.com/office/drawing/2014/chartex" xmlns:cx1="http://schemas.microsoft.com/office/drawing/2015/9/8/chartex" xmlns:cx2="http://schemas.microsoft.com/office/drawing/2015/10/21/chartex" xmlns:cx3="http://schemas.microsoft.com/office/drawing/2016/5/9/chartex" xmlns:cx4="http://schemas.microsoft.com/office/drawing/2016/5/10/chartex" xmlns:cx5="http://schemas.microsoft.com/office/drawing/2016/5/11/chartex" xmlns:cx6="http://schemas.microsoft.com/office/drawing/2016/5/12/chartex" xmlns:cx7="http://schemas.microsoft.com/office/drawing/2016/5/13/chartex" xmlns:cx8="http://schemas.microsoft.com/office/drawing/2016/5/14/chartex" xmlns:mc="http://schemas.openxmlformats.org/markup-compatibility/2006" xmlns:aink="http://schemas.microsoft.com/office/drawing/2016/ink" xmlns:am3d="http://schemas.microsoft.com/office/drawing/2017/model3d" xmlns:o="urn:schemas-microsoft-com:office:office" xmlns:r="http://schemas.openxmlformats.org/officeDocument/2006/relationships" xmlns:m="http://schemas.openxmlformats.org/officeDocument/2006/math" xmlns:v="urn:schemas-microsoft-com:vml" xmlns:wp14="http://schemas.microsoft.com/office/word/2010/wordprocessingDrawing" xmlns:wp="http://schemas.openxmlformats.org/drawingml/2006/wordprocessingDrawing" xmlns:w10="urn:schemas-microsoft-com:office:word" xmlns:w="http://schemas.openxmlformats.org/wordprocessingml/2006/main" xmlns:w14="http://schemas.microsoft.com/office/word/2010/wordml" xmlns:w15="http://schemas.microsoft.com/office/word/2012/wordml" xmlns:w16cid="http://schemas.microsoft.com/office/word/2016/wordml/cid" xmlns:w16se="http://schemas.microsoft.com/office/word/2015/wordml/symex" xmlns:wpg="http://schemas.microsoft.com/office/word/2010/wordprocessingGroup" xmlns:wpi="http://schemas.microsoft.com/office/word/2010/wordprocessingInk" xmlns:wne="http://schemas.microsoft.com/office/word/2006/wordml" xmlns:wps="http://schemas.microsoft.com/office/word/2010/wordprocessingShape" mc:Ignorable="w14 w15 w16se w16cid wp14">
+  <w15:person w15:author="Marc Budde">
+    <w15:presenceInfo w15:providerId="Windows Live" w15:userId="a414fe4eb86a59b7"/>
+  </w15:person>
+</w15:people>
 </file>
 
 <file path=word/styles.xml><?xml version="1.0" encoding="utf-8"?>
@@ -5899,6 +6809,104 @@
       <w:szCs w:val="32"/>
     </w:rPr>
   </w:style>
+  <w:style w:type="character" w:styleId="Kommentarzeichen">
+    <w:name w:val="annotation reference"/>
+    <w:basedOn w:val="Absatz-Standardschriftart"/>
+    <w:uiPriority w:val="99"/>
+    <w:semiHidden/>
+    <w:unhideWhenUsed/>
+    <w:rsid w:val="00506328"/>
+    <w:rPr>
+      <w:sz w:val="16"/>
+      <w:szCs w:val="16"/>
+    </w:rPr>
+  </w:style>
+  <w:style w:type="paragraph" w:styleId="Kommentartext">
+    <w:name w:val="annotation text"/>
+    <w:basedOn w:val="Standard"/>
+    <w:link w:val="KommentartextZchn"/>
+    <w:uiPriority w:val="99"/>
+    <w:semiHidden/>
+    <w:unhideWhenUsed/>
+    <w:rsid w:val="00506328"/>
+    <w:pPr>
+      <w:spacing w:line="240" w:lineRule="auto"/>
+    </w:pPr>
+    <w:rPr>
+      <w:sz w:val="20"/>
+      <w:szCs w:val="20"/>
+    </w:rPr>
+  </w:style>
+  <w:style w:type="character" w:customStyle="1" w:styleId="KommentartextZchn">
+    <w:name w:val="Kommentartext Zchn"/>
+    <w:basedOn w:val="Absatz-Standardschriftart"/>
+    <w:link w:val="Kommentartext"/>
+    <w:uiPriority w:val="99"/>
+    <w:semiHidden/>
+    <w:rsid w:val="00506328"/>
+    <w:rPr>
+      <w:sz w:val="20"/>
+      <w:szCs w:val="20"/>
+    </w:rPr>
+  </w:style>
+  <w:style w:type="paragraph" w:styleId="Kommentarthema">
+    <w:name w:val="annotation subject"/>
+    <w:basedOn w:val="Kommentartext"/>
+    <w:next w:val="Kommentartext"/>
+    <w:link w:val="KommentarthemaZchn"/>
+    <w:uiPriority w:val="99"/>
+    <w:semiHidden/>
+    <w:unhideWhenUsed/>
+    <w:rsid w:val="00506328"/>
+    <w:rPr>
+      <w:b/>
+      <w:bCs/>
+    </w:rPr>
+  </w:style>
+  <w:style w:type="character" w:customStyle="1" w:styleId="KommentarthemaZchn">
+    <w:name w:val="Kommentarthema Zchn"/>
+    <w:basedOn w:val="KommentartextZchn"/>
+    <w:link w:val="Kommentarthema"/>
+    <w:uiPriority w:val="99"/>
+    <w:semiHidden/>
+    <w:rsid w:val="00506328"/>
+    <w:rPr>
+      <w:b/>
+      <w:bCs/>
+      <w:sz w:val="20"/>
+      <w:szCs w:val="20"/>
+    </w:rPr>
+  </w:style>
+  <w:style w:type="paragraph" w:styleId="Sprechblasentext">
+    <w:name w:val="Balloon Text"/>
+    <w:basedOn w:val="Standard"/>
+    <w:link w:val="SprechblasentextZchn"/>
+    <w:uiPriority w:val="99"/>
+    <w:semiHidden/>
+    <w:unhideWhenUsed/>
+    <w:rsid w:val="00506328"/>
+    <w:pPr>
+      <w:spacing w:after="0" w:line="240" w:lineRule="auto"/>
+    </w:pPr>
+    <w:rPr>
+      <w:rFonts w:ascii="Segoe UI" w:hAnsi="Segoe UI" w:cs="Segoe UI"/>
+      <w:sz w:val="18"/>
+      <w:szCs w:val="18"/>
+    </w:rPr>
+  </w:style>
+  <w:style w:type="character" w:customStyle="1" w:styleId="SprechblasentextZchn">
+    <w:name w:val="Sprechblasentext Zchn"/>
+    <w:basedOn w:val="Absatz-Standardschriftart"/>
+    <w:link w:val="Sprechblasentext"/>
+    <w:uiPriority w:val="99"/>
+    <w:semiHidden/>
+    <w:rsid w:val="00506328"/>
+    <w:rPr>
+      <w:rFonts w:ascii="Segoe UI" w:hAnsi="Segoe UI" w:cs="Segoe UI"/>
+      <w:sz w:val="18"/>
+      <w:szCs w:val="18"/>
+    </w:rPr>
+  </w:style>
 </w:styles>
 </file>
 
@@ -6195,4 +7203,16 @@
     </a:ext>
   </a:extLst>
 </a:theme>
+</file>
+
+<file path=customXml/item1.xml><?xml version="1.0" encoding="utf-8"?>
+<b:Sources xmlns:b="http://schemas.openxmlformats.org/officeDocument/2006/bibliography" xmlns="http://schemas.openxmlformats.org/officeDocument/2006/bibliography" SelectedStyle="\APASixthEditionOfficeOnline.xsl" StyleName="APA" Version="6"/>
+</file>
+
+<file path=customXml/itemProps1.xml><?xml version="1.0" encoding="utf-8"?>
+<ds:datastoreItem xmlns:ds="http://schemas.openxmlformats.org/officeDocument/2006/customXml" ds:itemID="{C7D6AF68-E5A6-47C1-97F2-0C77DF22F598}">
+  <ds:schemaRefs>
+    <ds:schemaRef ds:uri="http://schemas.openxmlformats.org/officeDocument/2006/bibliography"/>
+  </ds:schemaRefs>
+</ds:datastoreItem>
 </file>
</xml_diff>